<commit_message>
Changed name to GraphicsApp from WeatherApp, changed assignment name to WeatherBug
</commit_message>
<xml_diff>
--- a/jsfun/WeatherManAssignment.docx
+++ b/jsfun/WeatherManAssignment.docx
@@ -85,7 +85,16 @@
           <w:sz w:val="48"/>
           <w:szCs w:val="48"/>
         </w:rPr>
-        <w:t>JavaScript: Weatherman</w:t>
+        <w:t>JavaScript: Weather</w:t>
+      </w:r>
+      <w:r>
+        <w:rPr>
+          <w:rFonts w:ascii="Cambria" w:hAnsi="Cambria" w:cs="Adobe Hebrew"/>
+          <w:b/>
+          <w:sz w:val="48"/>
+          <w:szCs w:val="48"/>
+        </w:rPr>
+        <w:t>Bug</w:t>
       </w:r>
     </w:p>
     <w:p>
@@ -229,7 +238,21 @@
           <w:rFonts w:ascii="Cambria" w:hAnsi="Cambria" w:cs="Adobe Hebrew"/>
           <w:b/>
         </w:rPr>
-        <w:t>The Weatherman App</w:t>
+        <w:t xml:space="preserve">The </w:t>
+      </w:r>
+      <w:r>
+        <w:rPr>
+          <w:rFonts w:ascii="Cambria" w:hAnsi="Cambria" w:cs="Adobe Hebrew"/>
+          <w:b/>
+        </w:rPr>
+        <w:t>WeatherBug</w:t>
+      </w:r>
+      <w:r>
+        <w:rPr>
+          <w:rFonts w:ascii="Cambria" w:hAnsi="Cambria" w:cs="Adobe Hebrew"/>
+          <w:b/>
+        </w:rPr>
+        <w:t xml:space="preserve"> App</w:t>
       </w:r>
     </w:p>
     <w:p>
@@ -342,7 +365,16 @@
           <w:sz w:val="20"/>
           <w:szCs w:val="20"/>
         </w:rPr>
-        <w:t>weatherapp.js</w:t>
+        <w:t>GraphicsApp</w:t>
+      </w:r>
+      <w:r>
+        <w:rPr>
+          <w:rFonts w:ascii="Monaco" w:hAnsi="Monaco" w:cs="Menlo Regular"/>
+          <w:b/>
+          <w:sz w:val="20"/>
+          <w:szCs w:val="20"/>
+        </w:rPr>
+        <w:t>.js</w:t>
       </w:r>
       <w:r>
         <w:rPr>
@@ -387,7 +419,16 @@
           <w:sz w:val="20"/>
           <w:szCs w:val="20"/>
         </w:rPr>
-        <w:t>weatherapp.js</w:t>
+        <w:t>GraphicsApp</w:t>
+      </w:r>
+      <w:r>
+        <w:rPr>
+          <w:rFonts w:ascii="Monaco" w:hAnsi="Monaco" w:cs="Menlo Regular"/>
+          <w:b/>
+          <w:sz w:val="20"/>
+          <w:szCs w:val="20"/>
+        </w:rPr>
+        <w:t>.js</w:t>
       </w:r>
       <w:r>
         <w:rPr>
@@ -422,13 +463,34 @@
           <w:sz w:val="20"/>
           <w:szCs w:val="20"/>
         </w:rPr>
-        <w:t>weatherapp.js</w:t>
-      </w:r>
-      <w:r>
-        <w:rPr>
-          <w:rFonts w:cs="Menlo Regular"/>
-        </w:rPr>
-        <w:t xml:space="preserve"> that you’ll need to use for that milestone.  If you break it up, Weatherman is much easier to manage.</w:t>
+        <w:t>GraphicsApp</w:t>
+      </w:r>
+      <w:r>
+        <w:rPr>
+          <w:rFonts w:ascii="Monaco" w:hAnsi="Monaco" w:cs="Menlo Regular"/>
+          <w:b/>
+          <w:sz w:val="20"/>
+          <w:szCs w:val="20"/>
+        </w:rPr>
+        <w:t>.js</w:t>
+      </w:r>
+      <w:r>
+        <w:rPr>
+          <w:rFonts w:cs="Menlo Regular"/>
+        </w:rPr>
+        <w:t xml:space="preserve"> that you’ll need to use for that milestone.  If you break it up, </w:t>
+      </w:r>
+      <w:r>
+        <w:rPr>
+          <w:rFonts w:cs="Menlo Regular"/>
+        </w:rPr>
+        <w:t>WeatherBug</w:t>
+      </w:r>
+      <w:r>
+        <w:rPr>
+          <w:rFonts w:cs="Menlo Regular"/>
+        </w:rPr>
+        <w:t xml:space="preserve"> is much easier to manage.</w:t>
       </w:r>
     </w:p>
     <w:p>
@@ -457,7 +519,7 @@
           <w:rFonts w:ascii="Monaco" w:hAnsi="Monaco" w:cs="Menlo Regular"/>
           <w:b/>
         </w:rPr>
-        <w:t>WeatherApp</w:t>
+        <w:t>GraphicsApp</w:t>
       </w:r>
     </w:p>
     <w:p>
@@ -480,26 +542,26 @@
           <w:lang w:eastAsia="en-US"/>
         </w:rPr>
         <w:drawing>
-          <wp:anchor distT="0" distB="0" distL="114300" distR="114300" simplePos="0" relativeHeight="251658240" behindDoc="0" locked="0" layoutInCell="1" allowOverlap="1" wp14:anchorId="315DED00" wp14:editId="7B59DC5B">
+          <wp:anchor distT="0" distB="0" distL="114300" distR="114300" simplePos="0" relativeHeight="251660288" behindDoc="0" locked="0" layoutInCell="1" allowOverlap="1" wp14:anchorId="616087D9" wp14:editId="4F4884B8">
             <wp:simplePos x="0" y="0"/>
             <wp:positionH relativeFrom="column">
-              <wp:posOffset>51435</wp:posOffset>
+              <wp:posOffset>0</wp:posOffset>
             </wp:positionH>
             <wp:positionV relativeFrom="paragraph">
-              <wp:posOffset>490855</wp:posOffset>
+              <wp:posOffset>553085</wp:posOffset>
             </wp:positionV>
-            <wp:extent cx="5929630" cy="3383280"/>
+            <wp:extent cx="5943600" cy="3411220"/>
             <wp:effectExtent l="0" t="0" r="0" b="0"/>
             <wp:wrapThrough wrapText="bothSides">
               <wp:wrapPolygon edited="0">
                 <wp:start x="0" y="0"/>
-                <wp:lineTo x="0" y="21405"/>
-                <wp:lineTo x="21466" y="21405"/>
-                <wp:lineTo x="21466" y="0"/>
+                <wp:lineTo x="0" y="21391"/>
+                <wp:lineTo x="21508" y="21391"/>
+                <wp:lineTo x="21508" y="0"/>
                 <wp:lineTo x="0" y="0"/>
               </wp:wrapPolygon>
             </wp:wrapThrough>
-            <wp:docPr id="1" name="Picture 1" descr="Macintosh HD:Users:Nick:Desktop:Screen Shot 2014-05-18 at 12.50.10 AM.png"/>
+            <wp:docPr id="3" name="Picture 3" descr="Macintosh HD:Users:Nick:Desktop:Screen Shot 2014-05-18 at 4.59.58 PM.png"/>
             <wp:cNvGraphicFramePr>
               <a:graphicFrameLocks xmlns:a="http://schemas.openxmlformats.org/drawingml/2006/main" noChangeAspect="1"/>
             </wp:cNvGraphicFramePr>
@@ -507,7 +569,7 @@
               <a:graphicData uri="http://schemas.openxmlformats.org/drawingml/2006/picture">
                 <pic:pic xmlns:pic="http://schemas.openxmlformats.org/drawingml/2006/picture">
                   <pic:nvPicPr>
-                    <pic:cNvPr id="0" name="Picture 1" descr="Macintosh HD:Users:Nick:Desktop:Screen Shot 2014-05-18 at 12.50.10 AM.png"/>
+                    <pic:cNvPr id="0" name="Picture 1" descr="Macintosh HD:Users:Nick:Desktop:Screen Shot 2014-05-18 at 4.59.58 PM.png"/>
                     <pic:cNvPicPr>
                       <a:picLocks noChangeAspect="1" noChangeArrowheads="1"/>
                     </pic:cNvPicPr>
@@ -528,7 +590,7 @@
                   <pic:spPr bwMode="auto">
                     <a:xfrm>
                       <a:off x="0" y="0"/>
-                      <a:ext cx="5929630" cy="3383280"/>
+                      <a:ext cx="5943600" cy="3411220"/>
                     </a:xfrm>
                     <a:prstGeom prst="rect">
                       <a:avLst/>
@@ -927,7 +989,7 @@
           <w:sz w:val="20"/>
           <w:szCs w:val="20"/>
         </w:rPr>
-        <w:t>WeatherApp</w:t>
+        <w:t>GraphicsApp</w:t>
       </w:r>
       <w:r>
         <w:rPr>
@@ -942,7 +1004,18 @@
           <w:sz w:val="20"/>
           <w:szCs w:val="20"/>
         </w:rPr>
-        <w:t>GObject</w:t>
+        <w:t>GObj</w:t>
+      </w:r>
+      <w:bookmarkStart w:id="0" w:name="_GoBack"/>
+      <w:bookmarkEnd w:id="0"/>
+      <w:r>
+        <w:rPr>
+          <w:rFonts w:ascii="Monaco" w:hAnsi="Monaco" w:cs="Menlo Regular"/>
+          <w:b/>
+          <w:sz w:val="20"/>
+          <w:szCs w:val="20"/>
+        </w:rPr>
+        <w:t>ect</w:t>
       </w:r>
       <w:r>
         <w:rPr>
@@ -957,7 +1030,7 @@
           <w:sz w:val="20"/>
           <w:szCs w:val="20"/>
         </w:rPr>
-        <w:t>WeatherApp</w:t>
+        <w:t>GraphicsApp</w:t>
       </w:r>
       <w:r>
         <w:rPr>
@@ -1002,7 +1075,25 @@
           <w:sz w:val="20"/>
           <w:szCs w:val="20"/>
         </w:rPr>
-        <w:t>var app = new WeatherApp();</w:t>
+        <w:t xml:space="preserve">var app = new </w:t>
+      </w:r>
+      <w:r>
+        <w:rPr>
+          <w:rFonts w:ascii="Monaco" w:hAnsi="Monaco" w:cs="Menlo Regular"/>
+          <w:b/>
+          <w:sz w:val="20"/>
+          <w:szCs w:val="20"/>
+        </w:rPr>
+        <w:t>GraphicsApp</w:t>
+      </w:r>
+      <w:r>
+        <w:rPr>
+          <w:rFonts w:ascii="Monaco" w:hAnsi="Monaco" w:cs="Menlo Regular"/>
+          <w:b/>
+          <w:sz w:val="20"/>
+          <w:szCs w:val="20"/>
+        </w:rPr>
+        <w:t>();</w:t>
       </w:r>
     </w:p>
     <w:p>
@@ -1092,7 +1183,25 @@
           <w:sz w:val="20"/>
           <w:szCs w:val="20"/>
         </w:rPr>
-        <w:t>app.addTitle(“Weatherman”);</w:t>
+        <w:t>app.addTitle(“</w:t>
+      </w:r>
+      <w:r>
+        <w:rPr>
+          <w:rFonts w:ascii="Monaco" w:hAnsi="Monaco" w:cs="Menlo Regular"/>
+          <w:b/>
+          <w:sz w:val="20"/>
+          <w:szCs w:val="20"/>
+        </w:rPr>
+        <w:t>WeatherBug</w:t>
+      </w:r>
+      <w:r>
+        <w:rPr>
+          <w:rFonts w:ascii="Monaco" w:hAnsi="Monaco" w:cs="Menlo Regular"/>
+          <w:b/>
+          <w:sz w:val="20"/>
+          <w:szCs w:val="20"/>
+        </w:rPr>
+        <w:t>”);</w:t>
       </w:r>
     </w:p>
     <w:p>
@@ -1583,7 +1692,7 @@
           <w:sz w:val="20"/>
           <w:szCs w:val="20"/>
         </w:rPr>
-        <w:t>WeatherApp</w:t>
+        <w:t>GraphicsApp</w:t>
       </w:r>
       <w:r>
         <w:rPr>
@@ -2371,7 +2480,7 @@
           <w:lang w:eastAsia="en-US"/>
         </w:rPr>
         <w:drawing>
-          <wp:anchor distT="0" distB="0" distL="114300" distR="114300" simplePos="0" relativeHeight="251659264" behindDoc="0" locked="0" layoutInCell="1" allowOverlap="1" wp14:anchorId="7AE561D1" wp14:editId="4CE68D8E">
+          <wp:anchor distT="0" distB="0" distL="114300" distR="114300" simplePos="0" relativeHeight="251659264" behindDoc="0" locked="0" layoutInCell="1" allowOverlap="1" wp14:anchorId="2C186E79" wp14:editId="4052D373">
             <wp:simplePos x="0" y="0"/>
             <wp:positionH relativeFrom="column">
               <wp:posOffset>49530</wp:posOffset>
@@ -2633,8 +2742,6 @@
           <w:rFonts w:ascii="Cambria" w:hAnsi="Cambria" w:cs="Menlo Regular"/>
         </w:rPr>
       </w:pPr>
-      <w:bookmarkStart w:id="0" w:name="_GoBack"/>
-      <w:bookmarkEnd w:id="0"/>
     </w:p>
     <w:p>
       <w:pPr>
@@ -3710,7 +3817,7 @@
 </file>
 
 <file path=customXml/itemProps1.xml><?xml version="1.0" encoding="utf-8"?>
-<ds:datastoreItem xmlns:ds="http://schemas.openxmlformats.org/officeDocument/2006/customXml" ds:itemID="{AF53D42F-197D-0F44-912C-B5F1BA4510E1}">
+<ds:datastoreItem xmlns:ds="http://schemas.openxmlformats.org/officeDocument/2006/customXml" ds:itemID="{780B455C-3AA5-AF44-9357-0962393AE66F}">
   <ds:schemaRefs>
     <ds:schemaRef ds:uri="http://schemas.openxmlformats.org/officeDocument/2006/bibliography"/>
   </ds:schemaRefs>

</xml_diff>

<commit_message>
updated handout with screenshot
</commit_message>
<xml_diff>
--- a/jsfun/WeatherManAssignment.docx
+++ b/jsfun/WeatherManAssignment.docx
@@ -104,14 +104,84 @@
           <w:b/>
         </w:rPr>
       </w:pPr>
-    </w:p>
-    <w:p>
-      <w:pPr>
+      <w:r>
         <w:rPr>
           <w:rFonts w:ascii="Cambria" w:hAnsi="Cambria" w:cs="Adobe Hebrew"/>
           <w:b/>
-        </w:rPr>
-      </w:pPr>
+          <w:noProof/>
+          <w:lang w:eastAsia="en-US"/>
+        </w:rPr>
+        <w:drawing>
+          <wp:anchor distT="0" distB="0" distL="114300" distR="114300" simplePos="0" relativeHeight="251661312" behindDoc="0" locked="0" layoutInCell="1" allowOverlap="1" wp14:anchorId="79345F59" wp14:editId="17AB45EB">
+            <wp:simplePos x="0" y="0"/>
+            <wp:positionH relativeFrom="column">
+              <wp:posOffset>51435</wp:posOffset>
+            </wp:positionH>
+            <wp:positionV relativeFrom="paragraph">
+              <wp:posOffset>429895</wp:posOffset>
+            </wp:positionV>
+            <wp:extent cx="5936615" cy="3411220"/>
+            <wp:effectExtent l="0" t="0" r="6985" b="0"/>
+            <wp:wrapThrough wrapText="bothSides">
+              <wp:wrapPolygon edited="0">
+                <wp:start x="0" y="0"/>
+                <wp:lineTo x="0" y="21391"/>
+                <wp:lineTo x="21533" y="21391"/>
+                <wp:lineTo x="21533" y="0"/>
+                <wp:lineTo x="0" y="0"/>
+              </wp:wrapPolygon>
+            </wp:wrapThrough>
+            <wp:docPr id="4" name="Picture 4" descr="Macintosh HD:Users:Nick:Desktop:Screen Shot 2014-05-18 at 5.40.23 PM.png"/>
+            <wp:cNvGraphicFramePr>
+              <a:graphicFrameLocks xmlns:a="http://schemas.openxmlformats.org/drawingml/2006/main" noChangeAspect="1"/>
+            </wp:cNvGraphicFramePr>
+            <a:graphic xmlns:a="http://schemas.openxmlformats.org/drawingml/2006/main">
+              <a:graphicData uri="http://schemas.openxmlformats.org/drawingml/2006/picture">
+                <pic:pic xmlns:pic="http://schemas.openxmlformats.org/drawingml/2006/picture">
+                  <pic:nvPicPr>
+                    <pic:cNvPr id="0" name="Picture 2" descr="Macintosh HD:Users:Nick:Desktop:Screen Shot 2014-05-18 at 5.40.23 PM.png"/>
+                    <pic:cNvPicPr>
+                      <a:picLocks noChangeAspect="1" noChangeArrowheads="1"/>
+                    </pic:cNvPicPr>
+                  </pic:nvPicPr>
+                  <pic:blipFill>
+                    <a:blip r:embed="rId8">
+                      <a:extLst>
+                        <a:ext uri="{28A0092B-C50C-407E-A947-70E740481C1C}">
+                          <a14:useLocalDpi xmlns:a14="http://schemas.microsoft.com/office/drawing/2010/main" val="0"/>
+                        </a:ext>
+                      </a:extLst>
+                    </a:blip>
+                    <a:srcRect/>
+                    <a:stretch>
+                      <a:fillRect/>
+                    </a:stretch>
+                  </pic:blipFill>
+                  <pic:spPr bwMode="auto">
+                    <a:xfrm>
+                      <a:off x="0" y="0"/>
+                      <a:ext cx="5936615" cy="3411220"/>
+                    </a:xfrm>
+                    <a:prstGeom prst="rect">
+                      <a:avLst/>
+                    </a:prstGeom>
+                    <a:noFill/>
+                    <a:ln>
+                      <a:noFill/>
+                    </a:ln>
+                  </pic:spPr>
+                </pic:pic>
+              </a:graphicData>
+            </a:graphic>
+            <wp14:sizeRelH relativeFrom="page">
+              <wp14:pctWidth>0</wp14:pctWidth>
+            </wp14:sizeRelH>
+            <wp14:sizeRelV relativeFrom="page">
+              <wp14:pctHeight>0</wp14:pctHeight>
+            </wp14:sizeRelV>
+          </wp:anchor>
+        </w:drawing>
+      </w:r>
     </w:p>
     <w:p>
       <w:pPr>
@@ -120,9 +190,12 @@
           <w:b/>
         </w:rPr>
       </w:pPr>
-    </w:p>
-    <w:p>
-      <w:pPr>
+      <w:bookmarkStart w:id="0" w:name="_GoBack"/>
+    </w:p>
+    <w:bookmarkEnd w:id="0"/>
+    <w:p>
+      <w:pPr>
+        <w:spacing w:line="360" w:lineRule="auto"/>
         <w:rPr>
           <w:rFonts w:ascii="Cambria" w:hAnsi="Cambria" w:cs="Adobe Hebrew"/>
           <w:b/>
@@ -131,11 +204,77 @@
     </w:p>
     <w:p>
       <w:pPr>
+        <w:spacing w:line="360" w:lineRule="auto"/>
         <w:rPr>
           <w:rFonts w:ascii="Cambria" w:hAnsi="Cambria" w:cs="Adobe Hebrew"/>
           <w:b/>
         </w:rPr>
       </w:pPr>
+      <w:r>
+        <w:rPr>
+          <w:rFonts w:ascii="Cambria" w:hAnsi="Cambria" w:cs="Adobe Hebrew"/>
+          <w:b/>
+        </w:rPr>
+        <w:t xml:space="preserve">The </w:t>
+      </w:r>
+      <w:r>
+        <w:rPr>
+          <w:rFonts w:ascii="Cambria" w:hAnsi="Cambria" w:cs="Adobe Hebrew"/>
+          <w:b/>
+        </w:rPr>
+        <w:t>WeatherBug</w:t>
+      </w:r>
+      <w:r>
+        <w:rPr>
+          <w:rFonts w:ascii="Cambria" w:hAnsi="Cambria" w:cs="Adobe Hebrew"/>
+          <w:b/>
+        </w:rPr>
+        <w:t xml:space="preserve"> App</w:t>
+      </w:r>
+    </w:p>
+    <w:p>
+      <w:pPr>
+        <w:rPr>
+          <w:rFonts w:ascii="Cambria" w:hAnsi="Cambria" w:cs="Adobe Hebrew"/>
+        </w:rPr>
+      </w:pPr>
+      <w:r>
+        <w:rPr>
+          <w:rFonts w:ascii="Cambria" w:hAnsi="Cambria" w:cs="Adobe Hebrew"/>
+        </w:rPr>
+        <w:t xml:space="preserve">If you’ve ever used weather.com or another weather site to look up the weather, you know how useful (and cool!) it is to be able to look up the weather online for </w:t>
+      </w:r>
+      <w:r>
+        <w:rPr>
+          <w:rFonts w:ascii="Cambria" w:hAnsi="Cambria" w:cs="Adobe Hebrew"/>
+        </w:rPr>
+        <w:t>both your current location and</w:t>
+      </w:r>
+      <w:r>
+        <w:rPr>
+          <w:rFonts w:ascii="Cambria" w:hAnsi="Cambria" w:cs="Adobe Hebrew"/>
+        </w:rPr>
+        <w:t xml:space="preserve"> any location around the world.  And, as it turns out, it’s also a great way to learn about and practice JavaScript callbacks!  In this assig</w:t>
+      </w:r>
+      <w:r>
+        <w:rPr>
+          <w:rFonts w:ascii="Cambria" w:hAnsi="Cambria" w:cs="Adobe Hebrew"/>
+        </w:rPr>
+        <w:t>nment, you’re going to create a webpage that, using JavaScript, fetches and displays weather for any place the user types in, or the user’s current location.</w:t>
+      </w:r>
+    </w:p>
+    <w:p>
+      <w:pPr>
+        <w:rPr>
+          <w:rFonts w:ascii="Cambria" w:hAnsi="Cambria" w:cs="Adobe Hebrew"/>
+        </w:rPr>
+      </w:pPr>
+      <w:r>
+        <w:rPr>
+          <w:rFonts w:ascii="Cambria" w:hAnsi="Cambria" w:cs="Adobe Hebrew"/>
+        </w:rPr>
+        <w:br/>
+      </w:r>
     </w:p>
     <w:p>
       <w:pPr>
@@ -145,349 +284,187 @@
           <w:b/>
         </w:rPr>
       </w:pPr>
-    </w:p>
-    <w:p>
-      <w:pPr>
-        <w:spacing w:line="360" w:lineRule="auto"/>
+      <w:r>
         <w:rPr>
           <w:rFonts w:ascii="Cambria" w:hAnsi="Cambria" w:cs="Adobe Hebrew"/>
           <w:b/>
         </w:rPr>
-      </w:pPr>
-    </w:p>
-    <w:p>
-      <w:pPr>
-        <w:spacing w:line="360" w:lineRule="auto"/>
+        <w:t>How’s this going to work?</w:t>
+      </w:r>
+    </w:p>
+    <w:p>
+      <w:pPr>
+        <w:rPr>
+          <w:rFonts w:cs="Menlo Regular"/>
+        </w:rPr>
+      </w:pPr>
+      <w:r>
         <w:rPr>
           <w:rFonts w:ascii="Cambria" w:hAnsi="Cambria" w:cs="Adobe Hebrew"/>
-          <w:b/>
-        </w:rPr>
-      </w:pPr>
-      <w:r>
-        <w:rPr>
-          <w:rFonts w:ascii="Cambria" w:hAnsi="Cambria" w:cs="Adobe Hebrew"/>
-          <w:b/>
-        </w:rPr>
-        <w:t>SCREENSHOT HERE</w:t>
-      </w:r>
-    </w:p>
-    <w:p>
-      <w:pPr>
-        <w:spacing w:line="360" w:lineRule="auto"/>
-        <w:rPr>
-          <w:rFonts w:ascii="Cambria" w:hAnsi="Cambria" w:cs="Adobe Hebrew"/>
-          <w:b/>
-        </w:rPr>
-      </w:pPr>
-    </w:p>
-    <w:p>
-      <w:pPr>
-        <w:spacing w:line="360" w:lineRule="auto"/>
-        <w:rPr>
-          <w:rFonts w:ascii="Cambria" w:hAnsi="Cambria" w:cs="Adobe Hebrew"/>
-          <w:b/>
-        </w:rPr>
-      </w:pPr>
-    </w:p>
-    <w:p>
-      <w:pPr>
-        <w:spacing w:line="360" w:lineRule="auto"/>
-        <w:rPr>
-          <w:rFonts w:ascii="Cambria" w:hAnsi="Cambria" w:cs="Adobe Hebrew"/>
-          <w:b/>
-        </w:rPr>
-      </w:pPr>
-    </w:p>
-    <w:p>
-      <w:pPr>
-        <w:spacing w:line="360" w:lineRule="auto"/>
-        <w:rPr>
-          <w:rFonts w:ascii="Cambria" w:hAnsi="Cambria" w:cs="Adobe Hebrew"/>
-          <w:b/>
-        </w:rPr>
-      </w:pPr>
-    </w:p>
-    <w:p>
-      <w:pPr>
-        <w:spacing w:line="360" w:lineRule="auto"/>
-        <w:rPr>
-          <w:rFonts w:ascii="Cambria" w:hAnsi="Cambria" w:cs="Adobe Hebrew"/>
-          <w:b/>
-        </w:rPr>
-      </w:pPr>
-    </w:p>
-    <w:p>
-      <w:pPr>
-        <w:spacing w:line="360" w:lineRule="auto"/>
-        <w:rPr>
-          <w:rFonts w:ascii="Cambria" w:hAnsi="Cambria" w:cs="Adobe Hebrew"/>
-          <w:b/>
-        </w:rPr>
-      </w:pPr>
-    </w:p>
-    <w:p>
-      <w:pPr>
-        <w:spacing w:line="360" w:lineRule="auto"/>
-        <w:rPr>
-          <w:rFonts w:ascii="Cambria" w:hAnsi="Cambria" w:cs="Adobe Hebrew"/>
-          <w:b/>
-        </w:rPr>
-      </w:pPr>
-      <w:r>
-        <w:rPr>
-          <w:rFonts w:ascii="Cambria" w:hAnsi="Cambria" w:cs="Adobe Hebrew"/>
-          <w:b/>
-        </w:rPr>
-        <w:t xml:space="preserve">The </w:t>
-      </w:r>
-      <w:r>
-        <w:rPr>
-          <w:rFonts w:ascii="Cambria" w:hAnsi="Cambria" w:cs="Adobe Hebrew"/>
-          <w:b/>
+        </w:rPr>
+        <w:t xml:space="preserve">For this assignment, we provide you with some starter code and starter files to help you out.  The assignment comes with multiple files, but the only 2 that you’ll need to look at are </w:t>
+      </w:r>
+      <w:r>
+        <w:rPr>
+          <w:rFonts w:ascii="Monaco" w:hAnsi="Monaco" w:cs="Menlo Regular"/>
+          <w:b/>
+          <w:sz w:val="20"/>
+          <w:szCs w:val="20"/>
+        </w:rPr>
+        <w:t>weather.js</w:t>
+      </w:r>
+      <w:r>
+        <w:rPr>
+          <w:rFonts w:ascii="Menlo Regular" w:hAnsi="Menlo Regular" w:cs="Menlo Regular"/>
+          <w:sz w:val="20"/>
+          <w:szCs w:val="20"/>
+        </w:rPr>
+        <w:t xml:space="preserve"> </w:t>
+      </w:r>
+      <w:r>
+        <w:rPr>
+          <w:rFonts w:cs="Menlo Regular"/>
+        </w:rPr>
+        <w:t>and</w:t>
+      </w:r>
+      <w:r>
+        <w:rPr>
+          <w:rFonts w:ascii="Menlo Regular" w:hAnsi="Menlo Regular" w:cs="Menlo Regular"/>
+          <w:sz w:val="20"/>
+          <w:szCs w:val="20"/>
+        </w:rPr>
+        <w:t xml:space="preserve"> </w:t>
+      </w:r>
+      <w:r>
+        <w:rPr>
+          <w:rFonts w:ascii="Monaco" w:hAnsi="Monaco" w:cs="Menlo Regular"/>
+          <w:b/>
+          <w:sz w:val="20"/>
+          <w:szCs w:val="20"/>
+        </w:rPr>
+        <w:t>graphicsapp</w:t>
+      </w:r>
+      <w:r>
+        <w:rPr>
+          <w:rFonts w:ascii="Monaco" w:hAnsi="Monaco" w:cs="Menlo Regular"/>
+          <w:b/>
+          <w:sz w:val="20"/>
+          <w:szCs w:val="20"/>
+        </w:rPr>
+        <w:t>.js</w:t>
+      </w:r>
+      <w:r>
+        <w:rPr>
+          <w:rFonts w:cs="Menlo Regular"/>
+        </w:rPr>
+        <w:t xml:space="preserve">.  </w:t>
+      </w:r>
+      <w:r>
+        <w:rPr>
+          <w:rFonts w:ascii="Monaco" w:hAnsi="Monaco" w:cs="Menlo Regular"/>
+          <w:b/>
+          <w:sz w:val="20"/>
+          <w:szCs w:val="20"/>
+        </w:rPr>
+        <w:t>weather.js</w:t>
+      </w:r>
+      <w:r>
+        <w:rPr>
+          <w:rFonts w:cs="Menlo Regular"/>
+        </w:rPr>
+        <w:t xml:space="preserve"> is where you’ll be writing your JavaScript – you’ll notice that the only thing in it (so far!) is a function called </w:t>
+      </w:r>
+      <w:r>
+        <w:rPr>
+          <w:rFonts w:ascii="Monaco" w:hAnsi="Monaco" w:cs="Menlo Regular"/>
+          <w:b/>
+          <w:sz w:val="20"/>
+          <w:szCs w:val="20"/>
+        </w:rPr>
+        <w:t>run()</w:t>
+      </w:r>
+      <w:r>
+        <w:rPr>
+          <w:rFonts w:cs="Menlo Regular"/>
+        </w:rPr>
+        <w:t xml:space="preserve"> that, just like in Java, is triggered when the webpage loads.  You’ll need to fill in the rest!  We also provide some helpful functions in </w:t>
+      </w:r>
+      <w:r>
+        <w:rPr>
+          <w:rFonts w:ascii="Monaco" w:hAnsi="Monaco" w:cs="Menlo Regular"/>
+          <w:b/>
+          <w:sz w:val="20"/>
+          <w:szCs w:val="20"/>
+        </w:rPr>
+        <w:t>graphicsapp</w:t>
+      </w:r>
+      <w:r>
+        <w:rPr>
+          <w:rFonts w:ascii="Monaco" w:hAnsi="Monaco" w:cs="Menlo Regular"/>
+          <w:b/>
+          <w:sz w:val="20"/>
+          <w:szCs w:val="20"/>
+        </w:rPr>
+        <w:t>.js</w:t>
+      </w:r>
+      <w:r>
+        <w:rPr>
+          <w:rFonts w:cs="Menlo Regular"/>
+        </w:rPr>
+        <w:t xml:space="preserve"> that you’ll need to use when writing your code, like for adding buttons, text fields, and graphics, and fetching weather data.</w:t>
+      </w:r>
+    </w:p>
+    <w:p>
+      <w:pPr>
+        <w:rPr>
+          <w:rFonts w:cs="Menlo Regular"/>
+        </w:rPr>
+      </w:pPr>
+    </w:p>
+    <w:p>
+      <w:pPr>
+        <w:rPr>
+          <w:rFonts w:cs="Menlo Regular"/>
+        </w:rPr>
+      </w:pPr>
+      <w:r>
+        <w:rPr>
+          <w:rFonts w:cs="Menlo Regular"/>
+        </w:rPr>
+        <w:t xml:space="preserve">We suggest you break this down into milestones, and get each milestone working before moving on.  We’ve outlined the milestones below, along with the relevant functions in </w:t>
+      </w:r>
+      <w:r>
+        <w:rPr>
+          <w:rFonts w:ascii="Monaco" w:hAnsi="Monaco" w:cs="Menlo Regular"/>
+          <w:b/>
+          <w:sz w:val="20"/>
+          <w:szCs w:val="20"/>
+        </w:rPr>
+        <w:t>graphicsapp</w:t>
+      </w:r>
+      <w:r>
+        <w:rPr>
+          <w:rFonts w:ascii="Monaco" w:hAnsi="Monaco" w:cs="Menlo Regular"/>
+          <w:b/>
+          <w:sz w:val="20"/>
+          <w:szCs w:val="20"/>
+        </w:rPr>
+        <w:t>.js</w:t>
+      </w:r>
+      <w:r>
+        <w:rPr>
+          <w:rFonts w:cs="Menlo Regular"/>
+        </w:rPr>
+        <w:t xml:space="preserve"> that you’ll need to use for that milestone.  If you break it up, </w:t>
+      </w:r>
+      <w:r>
+        <w:rPr>
+          <w:rFonts w:cs="Menlo Regular"/>
         </w:rPr>
         <w:t>WeatherBug</w:t>
       </w:r>
       <w:r>
         <w:rPr>
-          <w:rFonts w:ascii="Cambria" w:hAnsi="Cambria" w:cs="Adobe Hebrew"/>
-          <w:b/>
-        </w:rPr>
-        <w:t xml:space="preserve"> App</w:t>
-      </w:r>
-    </w:p>
-    <w:p>
-      <w:pPr>
-        <w:rPr>
-          <w:rFonts w:ascii="Cambria" w:hAnsi="Cambria" w:cs="Adobe Hebrew"/>
-        </w:rPr>
-      </w:pPr>
-      <w:r>
-        <w:rPr>
-          <w:rFonts w:ascii="Cambria" w:hAnsi="Cambria" w:cs="Adobe Hebrew"/>
-        </w:rPr>
-        <w:t xml:space="preserve">If you’ve ever used weather.com or another weather site to look up the weather, you know how useful (and cool!) it is to be able to look up the weather online for </w:t>
-      </w:r>
-      <w:r>
-        <w:rPr>
-          <w:rFonts w:ascii="Cambria" w:hAnsi="Cambria" w:cs="Adobe Hebrew"/>
-        </w:rPr>
-        <w:t>both your current location and</w:t>
-      </w:r>
-      <w:r>
-        <w:rPr>
-          <w:rFonts w:ascii="Cambria" w:hAnsi="Cambria" w:cs="Adobe Hebrew"/>
-        </w:rPr>
-        <w:t xml:space="preserve"> any location around the world.  And, as it turns out, it’s also a great way to learn about and practice JavaScript callbacks!  In this assig</w:t>
-      </w:r>
-      <w:r>
-        <w:rPr>
-          <w:rFonts w:ascii="Cambria" w:hAnsi="Cambria" w:cs="Adobe Hebrew"/>
-        </w:rPr>
-        <w:t>nment, you’re going to create a webpage that, using JavaScript, fetches and displays weather for any place the user types in, or the user’s current location.</w:t>
-      </w:r>
-    </w:p>
-    <w:p>
-      <w:pPr>
-        <w:rPr>
-          <w:rFonts w:ascii="Cambria" w:hAnsi="Cambria" w:cs="Adobe Hebrew"/>
-        </w:rPr>
-      </w:pPr>
-      <w:r>
-        <w:rPr>
-          <w:rFonts w:ascii="Cambria" w:hAnsi="Cambria" w:cs="Adobe Hebrew"/>
-        </w:rPr>
-        <w:br/>
-      </w:r>
-    </w:p>
-    <w:p>
-      <w:pPr>
-        <w:spacing w:line="360" w:lineRule="auto"/>
-        <w:rPr>
-          <w:rFonts w:ascii="Cambria" w:hAnsi="Cambria" w:cs="Adobe Hebrew"/>
-          <w:b/>
-        </w:rPr>
-      </w:pPr>
-      <w:r>
-        <w:rPr>
-          <w:rFonts w:ascii="Cambria" w:hAnsi="Cambria" w:cs="Adobe Hebrew"/>
-          <w:b/>
-        </w:rPr>
-        <w:t>How’s this going to work?</w:t>
-      </w:r>
-    </w:p>
-    <w:p>
-      <w:pPr>
-        <w:rPr>
-          <w:rFonts w:cs="Menlo Regular"/>
-        </w:rPr>
-      </w:pPr>
-      <w:r>
-        <w:rPr>
-          <w:rFonts w:ascii="Cambria" w:hAnsi="Cambria" w:cs="Adobe Hebrew"/>
-        </w:rPr>
-        <w:t xml:space="preserve">For this assignment, we provide you with some starter code and starter files to help you out.  The assignment comes with multiple files, but the only 2 that you’ll need to look at are </w:t>
-      </w:r>
-      <w:r>
-        <w:rPr>
-          <w:rFonts w:ascii="Monaco" w:hAnsi="Monaco" w:cs="Menlo Regular"/>
-          <w:b/>
-          <w:sz w:val="20"/>
-          <w:szCs w:val="20"/>
-        </w:rPr>
-        <w:t>weather.js</w:t>
-      </w:r>
-      <w:r>
-        <w:rPr>
-          <w:rFonts w:ascii="Menlo Regular" w:hAnsi="Menlo Regular" w:cs="Menlo Regular"/>
-          <w:sz w:val="20"/>
-          <w:szCs w:val="20"/>
-        </w:rPr>
-        <w:t xml:space="preserve"> </w:t>
-      </w:r>
-      <w:r>
-        <w:rPr>
-          <w:rFonts w:cs="Menlo Regular"/>
-        </w:rPr>
-        <w:t>and</w:t>
-      </w:r>
-      <w:r>
-        <w:rPr>
-          <w:rFonts w:ascii="Menlo Regular" w:hAnsi="Menlo Regular" w:cs="Menlo Regular"/>
-          <w:sz w:val="20"/>
-          <w:szCs w:val="20"/>
-        </w:rPr>
-        <w:t xml:space="preserve"> </w:t>
-      </w:r>
-      <w:r>
-        <w:rPr>
-          <w:rFonts w:ascii="Monaco" w:hAnsi="Monaco" w:cs="Menlo Regular"/>
-          <w:b/>
-          <w:sz w:val="20"/>
-          <w:szCs w:val="20"/>
-        </w:rPr>
-        <w:t>GraphicsApp</w:t>
-      </w:r>
-      <w:r>
-        <w:rPr>
-          <w:rFonts w:ascii="Monaco" w:hAnsi="Monaco" w:cs="Menlo Regular"/>
-          <w:b/>
-          <w:sz w:val="20"/>
-          <w:szCs w:val="20"/>
-        </w:rPr>
-        <w:t>.js</w:t>
-      </w:r>
-      <w:r>
-        <w:rPr>
-          <w:rFonts w:cs="Menlo Regular"/>
-        </w:rPr>
-        <w:t xml:space="preserve">.  </w:t>
-      </w:r>
-      <w:r>
-        <w:rPr>
-          <w:rFonts w:ascii="Monaco" w:hAnsi="Monaco" w:cs="Menlo Regular"/>
-          <w:b/>
-          <w:sz w:val="20"/>
-          <w:szCs w:val="20"/>
-        </w:rPr>
-        <w:t>weather.js</w:t>
-      </w:r>
-      <w:r>
-        <w:rPr>
-          <w:rFonts w:cs="Menlo Regular"/>
-        </w:rPr>
-        <w:t xml:space="preserve"> is where you’ll be writing your JavaScript – you’ll notice that the only thing in it (so far!) is a function called </w:t>
-      </w:r>
-      <w:r>
-        <w:rPr>
-          <w:rFonts w:ascii="Monaco" w:hAnsi="Monaco" w:cs="Menlo Regular"/>
-          <w:b/>
-          <w:sz w:val="20"/>
-          <w:szCs w:val="20"/>
-        </w:rPr>
-        <w:t>run()</w:t>
-      </w:r>
-      <w:r>
-        <w:rPr>
-          <w:rFonts w:cs="Menlo Regular"/>
-        </w:rPr>
-        <w:t xml:space="preserve"> that, just like in Java, is triggered when the webpage loads.  You’ll need to fill in the rest!  We also provide some helpful functions in </w:t>
-      </w:r>
-      <w:r>
-        <w:rPr>
-          <w:rFonts w:ascii="Monaco" w:hAnsi="Monaco" w:cs="Menlo Regular"/>
-          <w:b/>
-          <w:sz w:val="20"/>
-          <w:szCs w:val="20"/>
-        </w:rPr>
-        <w:t>GraphicsApp</w:t>
-      </w:r>
-      <w:r>
-        <w:rPr>
-          <w:rFonts w:ascii="Monaco" w:hAnsi="Monaco" w:cs="Menlo Regular"/>
-          <w:b/>
-          <w:sz w:val="20"/>
-          <w:szCs w:val="20"/>
-        </w:rPr>
-        <w:t>.js</w:t>
-      </w:r>
-      <w:r>
-        <w:rPr>
-          <w:rFonts w:cs="Menlo Regular"/>
-        </w:rPr>
-        <w:t xml:space="preserve"> that you’ll need to use when writing your code, like for adding buttons, text fields, and graphics, and fetching weather data.</w:t>
-      </w:r>
-    </w:p>
-    <w:p>
-      <w:pPr>
-        <w:rPr>
-          <w:rFonts w:cs="Menlo Regular"/>
-        </w:rPr>
-      </w:pPr>
-    </w:p>
-    <w:p>
-      <w:pPr>
-        <w:rPr>
-          <w:rFonts w:cs="Menlo Regular"/>
-        </w:rPr>
-      </w:pPr>
-      <w:r>
-        <w:rPr>
-          <w:rFonts w:cs="Menlo Regular"/>
-        </w:rPr>
-        <w:t xml:space="preserve">We suggest you break this down into milestones, and get each milestone working before moving on.  We’ve outlined the milestones below, along with the relevant functions in </w:t>
-      </w:r>
-      <w:r>
-        <w:rPr>
-          <w:rFonts w:ascii="Monaco" w:hAnsi="Monaco" w:cs="Menlo Regular"/>
-          <w:b/>
-          <w:sz w:val="20"/>
-          <w:szCs w:val="20"/>
-        </w:rPr>
-        <w:t>GraphicsApp</w:t>
-      </w:r>
-      <w:r>
-        <w:rPr>
-          <w:rFonts w:ascii="Monaco" w:hAnsi="Monaco" w:cs="Menlo Regular"/>
-          <w:b/>
-          <w:sz w:val="20"/>
-          <w:szCs w:val="20"/>
-        </w:rPr>
-        <w:t>.js</w:t>
-      </w:r>
-      <w:r>
-        <w:rPr>
-          <w:rFonts w:cs="Menlo Regular"/>
-        </w:rPr>
-        <w:t xml:space="preserve"> that you’ll need to use for that milestone.  If you break it up, </w:t>
-      </w:r>
-      <w:r>
-        <w:rPr>
-          <w:rFonts w:cs="Menlo Regular"/>
-        </w:rPr>
-        <w:t>WeatherBug</w:t>
-      </w:r>
-      <w:r>
-        <w:rPr>
           <w:rFonts w:cs="Menlo Regular"/>
         </w:rPr>
         <w:t xml:space="preserve"> is much easier to manage.</w:t>
@@ -504,7 +481,6 @@
           <w:rFonts w:cs="Menlo Regular"/>
           <w:b/>
         </w:rPr>
-        <w:lastRenderedPageBreak/>
         <w:t>Milestone 1: Interactors</w:t>
       </w:r>
       <w:r>
@@ -575,7 +551,7 @@
                     </pic:cNvPicPr>
                   </pic:nvPicPr>
                   <pic:blipFill>
-                    <a:blip r:embed="rId8">
+                    <a:blip r:embed="rId9">
                       <a:extLst>
                         <a:ext uri="{28A0092B-C50C-407E-A947-70E740481C1C}">
                           <a14:useLocalDpi xmlns:a14="http://schemas.microsoft.com/office/drawing/2010/main" val="0"/>
@@ -1653,8 +1629,6 @@
         </w:rPr>
         <w:t xml:space="preserve">You can get the text the user typed in the text field from the </w:t>
       </w:r>
-      <w:bookmarkStart w:id="0" w:name="_GoBack"/>
-      <w:bookmarkEnd w:id="0"/>
       <w:r>
         <w:rPr>
           <w:rFonts w:ascii="Monaco" w:hAnsi="Monaco" w:cs="Menlo Regular"/>
@@ -2504,7 +2478,7 @@
                     </pic:cNvPicPr>
                   </pic:nvPicPr>
                   <pic:blipFill>
-                    <a:blip r:embed="rId9">
+                    <a:blip r:embed="rId10">
                       <a:extLst>
                         <a:ext uri="{28A0092B-C50C-407E-A947-70E740481C1C}">
                           <a14:useLocalDpi xmlns:a14="http://schemas.microsoft.com/office/drawing/2010/main" val="0"/>
@@ -2770,8 +2744,8 @@
       </w:r>
     </w:p>
     <w:sectPr>
-      <w:footerReference w:type="even" r:id="rId10"/>
-      <w:footerReference w:type="default" r:id="rId11"/>
+      <w:footerReference w:type="even" r:id="rId11"/>
+      <w:footerReference w:type="default" r:id="rId12"/>
       <w:pgSz w:w="12240" w:h="15840"/>
       <w:pgMar w:top="1440" w:right="1440" w:bottom="1440" w:left="1440" w:header="720" w:footer="720" w:gutter="0"/>
       <w:cols w:space="720"/>
@@ -3808,7 +3782,7 @@
 </file>
 
 <file path=customXml/itemProps1.xml><?xml version="1.0" encoding="utf-8"?>
-<ds:datastoreItem xmlns:ds="http://schemas.openxmlformats.org/officeDocument/2006/customXml" ds:itemID="{D5D838A0-1287-DD4B-9A32-1EB22CC3B409}">
+<ds:datastoreItem xmlns:ds="http://schemas.openxmlformats.org/officeDocument/2006/customXml" ds:itemID="{C831886E-57AB-8740-BBA4-3834F1F38CE0}">
   <ds:schemaRefs>
     <ds:schemaRef ds:uri="http://schemas.openxmlformats.org/officeDocument/2006/bibliography"/>
   </ds:schemaRefs>

</xml_diff>